<commit_message>
add zksync exit modle node
</commit_message>
<xml_diff>
--- a/zksync_core.docx
+++ b/zksync_core.docx
@@ -10,8 +10,6 @@
           <w:lang w:val="en-US" w:eastAsia="zh-CN"/>
         </w:rPr>
       </w:pPr>
-      <w:bookmarkStart w:id="0" w:name="_GoBack"/>
-      <w:bookmarkEnd w:id="0"/>
       <w:r>
         <w:rPr>
           <w:rFonts w:hint="eastAsia"/>
@@ -51,9 +49,9 @@
         </w:rPr>
         <w:drawing>
           <wp:inline distT="0" distB="0" distL="114300" distR="114300">
-            <wp:extent cx="2366010" cy="548640"/>
-            <wp:effectExtent l="0" t="0" r="8890" b="1905"/>
-            <wp:docPr id="1" name="C9F754DE-2CAD-44b6-B708-469DEB6407EB-3" descr="C:/Users/35730/AppData/Local/Temp/wps.qHTqGKwps"/>
+            <wp:extent cx="1845945" cy="548640"/>
+            <wp:effectExtent l="0" t="0" r="0" b="1905"/>
+            <wp:docPr id="1" name="C9F754DE-2CAD-44b6-B708-469DEB6407EB-1" descr="C:/Users/35730/AppData/Local/Temp/wps.gWsHaDwps"/>
             <wp:cNvGraphicFramePr>
               <a:graphicFrameLocks xmlns:a="http://schemas.openxmlformats.org/drawingml/2006/main" noChangeAspect="1"/>
             </wp:cNvGraphicFramePr>
@@ -61,7 +59,7 @@
               <a:graphicData uri="http://schemas.openxmlformats.org/drawingml/2006/picture">
                 <pic:pic xmlns:pic="http://schemas.openxmlformats.org/drawingml/2006/picture">
                   <pic:nvPicPr>
-                    <pic:cNvPr id="1" name="C9F754DE-2CAD-44b6-B708-469DEB6407EB-3" descr="C:/Users/35730/AppData/Local/Temp/wps.qHTqGKwps"/>
+                    <pic:cNvPr id="1" name="C9F754DE-2CAD-44b6-B708-469DEB6407EB-1" descr="C:/Users/35730/AppData/Local/Temp/wps.gWsHaDwps"/>
                     <pic:cNvPicPr>
                       <a:picLocks noChangeAspect="1"/>
                     </pic:cNvPicPr>
@@ -75,7 +73,7 @@
                   <pic:spPr>
                     <a:xfrm>
                       <a:off x="0" y="0"/>
-                      <a:ext cx="2366010" cy="548640"/>
+                      <a:ext cx="1845945" cy="548640"/>
                     </a:xfrm>
                     <a:prstGeom prst="rect">
                       <a:avLst/>
@@ -134,7 +132,7 @@
           <wp:inline distT="0" distB="0" distL="114300" distR="114300">
             <wp:extent cx="4445000" cy="837565"/>
             <wp:effectExtent l="0" t="0" r="2540" b="4445"/>
-            <wp:docPr id="2" name="C9F754DE-2CAD-44b6-B708-469DEB6407EB-4" descr="C:/Users/35730/AppData/Local/Temp/wps.lQQlgPwps"/>
+            <wp:docPr id="2" name="C9F754DE-2CAD-44b6-B708-469DEB6407EB-2" descr="C:/Users/35730/AppData/Local/Temp/wps.lQQlgPwps"/>
             <wp:cNvGraphicFramePr>
               <a:graphicFrameLocks xmlns:a="http://schemas.openxmlformats.org/drawingml/2006/main" noChangeAspect="1"/>
             </wp:cNvGraphicFramePr>
@@ -142,7 +140,7 @@
               <a:graphicData uri="http://schemas.openxmlformats.org/drawingml/2006/picture">
                 <pic:pic xmlns:pic="http://schemas.openxmlformats.org/drawingml/2006/picture">
                   <pic:nvPicPr>
-                    <pic:cNvPr id="2" name="C9F754DE-2CAD-44b6-B708-469DEB6407EB-4" descr="C:/Users/35730/AppData/Local/Temp/wps.lQQlgPwps"/>
+                    <pic:cNvPr id="2" name="C9F754DE-2CAD-44b6-B708-469DEB6407EB-2" descr="C:/Users/35730/AppData/Local/Temp/wps.lQQlgPwps"/>
                     <pic:cNvPicPr>
                       <a:picLocks noChangeAspect="1"/>
                     </pic:cNvPicPr>
@@ -168,6 +166,8 @@
           </wp:inline>
         </w:drawing>
       </w:r>
+      <w:bookmarkStart w:id="0" w:name="_GoBack"/>
+      <w:bookmarkEnd w:id="0"/>
     </w:p>
     <w:sectPr>
       <w:pgSz w:w="11906" w:h="16838"/>
@@ -293,7 +293,7 @@
     <w:lsdException w:unhideWhenUsed="0" w:uiPriority="0" w:semiHidden="0" w:name="HTML Sample"/>
     <w:lsdException w:unhideWhenUsed="0" w:uiPriority="0" w:semiHidden="0" w:name="HTML Typewriter"/>
     <w:lsdException w:unhideWhenUsed="0" w:uiPriority="0" w:semiHidden="0" w:name="HTML Variable"/>
-    <w:lsdException w:unhideWhenUsed="0" w:uiPriority="0" w:name="Normal Table"/>
+    <w:lsdException w:qFormat="1" w:unhideWhenUsed="0" w:uiPriority="0" w:name="Normal Table"/>
     <w:lsdException w:unhideWhenUsed="0" w:uiPriority="0" w:semiHidden="0" w:name="annotation subject"/>
     <w:lsdException w:unhideWhenUsed="0" w:uiPriority="0" w:semiHidden="0" w:name="Table Simple 1"/>
     <w:lsdException w:unhideWhenUsed="0" w:uiPriority="0" w:semiHidden="0" w:name="Table Simple 2"/>
@@ -464,6 +464,7 @@
   <w:style w:type="table" w:default="1" w:styleId="2">
     <w:name w:val="Normal Table"/>
     <w:semiHidden/>
+    <w:qFormat/>
     <w:uiPriority w:val="0"/>
     <w:tblPr>
       <w:tblCellMar>
@@ -738,10 +739,10 @@
     <customSectPr/>
   </customSectProps>
   <extobjs>
-    <extobj name="C9F754DE-2CAD-44b6-B708-469DEB6407EB-3">
+    <extobj name="C9F754DE-2CAD-44b6-B708-469DEB6407EB-1">
       <extobjdata type="C9F754DE-2CAD-44b6-B708-469DEB6407EB" data="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"/>
     </extobj>
-    <extobj name="C9F754DE-2CAD-44b6-B708-469DEB6407EB-4">
+    <extobj name="C9F754DE-2CAD-44b6-B708-469DEB6407EB-2">
       <extobjdata type="C9F754DE-2CAD-44b6-B708-469DEB6407EB" data="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"/>
     </extobj>
   </extobjs>

</xml_diff>